<commit_message>
update user story table
</commit_message>
<xml_diff>
--- a/docs/UserStory/User Story Table.docx
+++ b/docs/UserStory/User Story Table.docx
@@ -341,8 +341,6 @@
               </w:rPr>
               <w:t>Acceptance Criteria</w:t>
             </w:r>
-            <w:bookmarkStart w:id="0" w:name="_GoBack"/>
-            <w:bookmarkEnd w:id="0"/>
           </w:p>
           <w:p>
             <w:pPr>
@@ -1552,6 +1550,236 @@
             </w:r>
           </w:p>
           <w:p/>
+        </w:tc>
+      </w:tr>
+      <w:tr>
+        <w:tc>
+          <w:tcPr>
+            <w:tcW w:w="3964" w:type="dxa"/>
+            <w:shd w:val="clear" w:color="auto" w:fill="FF7E79"/>
+            <w:vAlign w:val="center"/>
+          </w:tcPr>
+          <w:p>
+            <w:pPr>
+              <w:jc w:val="center"/>
+              <w:rPr>
+                <w:b/>
+                <w:sz w:val="20"/>
+                <w:szCs w:val="20"/>
+              </w:rPr>
+            </w:pPr>
+            <w:r>
+              <w:rPr>
+                <w:b/>
+                <w:sz w:val="20"/>
+                <w:szCs w:val="20"/>
+              </w:rPr>
+              <w:lastRenderedPageBreak/>
+              <w:t xml:space="preserve">Sign up, sign in, and </w:t>
+            </w:r>
+            <w:bookmarkStart w:id="0" w:name="_GoBack"/>
+            <w:bookmarkEnd w:id="0"/>
+            <w:r>
+              <w:rPr>
+                <w:b/>
+                <w:sz w:val="20"/>
+                <w:szCs w:val="20"/>
+              </w:rPr>
+              <w:t>edit user’s account</w:t>
+            </w:r>
+          </w:p>
+        </w:tc>
+        <w:tc>
+          <w:tcPr>
+            <w:tcW w:w="5245" w:type="dxa"/>
+            <w:shd w:val="clear" w:color="auto" w:fill="9CC2E5" w:themeFill="accent5" w:themeFillTint="99"/>
+          </w:tcPr>
+          <w:p>
+            <w:pPr>
+              <w:rPr>
+                <w:b/>
+                <w:sz w:val="20"/>
+                <w:szCs w:val="20"/>
+                <w:u w:val="single"/>
+              </w:rPr>
+            </w:pPr>
+            <w:r>
+              <w:rPr>
+                <w:b/>
+                <w:sz w:val="20"/>
+                <w:szCs w:val="20"/>
+                <w:u w:val="single"/>
+              </w:rPr>
+              <w:t xml:space="preserve">User Story </w:t>
+            </w:r>
+            <w:r>
+              <w:rPr>
+                <w:b/>
+                <w:sz w:val="20"/>
+                <w:szCs w:val="20"/>
+                <w:u w:val="single"/>
+              </w:rPr>
+              <w:t>1</w:t>
+            </w:r>
+            <w:r>
+              <w:rPr>
+                <w:b/>
+                <w:sz w:val="20"/>
+                <w:szCs w:val="20"/>
+                <w:u w:val="single"/>
+              </w:rPr>
+              <w:t>2</w:t>
+            </w:r>
+          </w:p>
+          <w:p>
+            <w:pPr>
+              <w:rPr>
+                <w:sz w:val="20"/>
+                <w:szCs w:val="20"/>
+              </w:rPr>
+            </w:pPr>
+            <w:r>
+              <w:rPr>
+                <w:sz w:val="20"/>
+                <w:szCs w:val="20"/>
+              </w:rPr>
+              <w:t>As J</w:t>
+            </w:r>
+            <w:r>
+              <w:rPr>
+                <w:sz w:val="20"/>
+                <w:szCs w:val="20"/>
+              </w:rPr>
+              <w:t>ames</w:t>
+            </w:r>
+            <w:r>
+              <w:rPr>
+                <w:sz w:val="20"/>
+                <w:szCs w:val="20"/>
+              </w:rPr>
+              <w:t xml:space="preserve">, </w:t>
+            </w:r>
+            <w:r>
+              <w:rPr>
+                <w:sz w:val="20"/>
+                <w:szCs w:val="20"/>
+              </w:rPr>
+              <w:t>Software Engineer</w:t>
+            </w:r>
+            <w:r>
+              <w:rPr>
+                <w:sz w:val="20"/>
+                <w:szCs w:val="20"/>
+              </w:rPr>
+              <w:t>, I want to be able to</w:t>
+            </w:r>
+            <w:r>
+              <w:rPr>
+                <w:sz w:val="20"/>
+                <w:szCs w:val="20"/>
+              </w:rPr>
+              <w:t xml:space="preserve"> sign up, sign in, and edit my user profile, so I can manage my account</w:t>
+            </w:r>
+            <w:r>
+              <w:rPr>
+                <w:sz w:val="20"/>
+                <w:szCs w:val="20"/>
+              </w:rPr>
+              <w:t>.</w:t>
+            </w:r>
+          </w:p>
+          <w:p>
+            <w:pPr>
+              <w:rPr>
+                <w:sz w:val="20"/>
+                <w:szCs w:val="20"/>
+              </w:rPr>
+            </w:pPr>
+          </w:p>
+          <w:p>
+            <w:pPr>
+              <w:rPr>
+                <w:sz w:val="20"/>
+                <w:szCs w:val="20"/>
+                <w:u w:val="single"/>
+              </w:rPr>
+            </w:pPr>
+            <w:r>
+              <w:rPr>
+                <w:sz w:val="20"/>
+                <w:szCs w:val="20"/>
+                <w:u w:val="single"/>
+              </w:rPr>
+              <w:t>Acceptance Criteria</w:t>
+            </w:r>
+          </w:p>
+          <w:p>
+            <w:pPr>
+              <w:rPr>
+                <w:sz w:val="20"/>
+                <w:szCs w:val="20"/>
+              </w:rPr>
+            </w:pPr>
+            <w:r>
+              <w:rPr>
+                <w:sz w:val="20"/>
+                <w:szCs w:val="20"/>
+              </w:rPr>
+              <w:t>“</w:t>
+            </w:r>
+            <w:r>
+              <w:rPr>
+                <w:sz w:val="20"/>
+                <w:szCs w:val="20"/>
+              </w:rPr>
+              <w:t>After sign up and sign in to an account, I should be edit my user profile. This is just a common feature that everyone has to allow users to manage their account.</w:t>
+            </w:r>
+            <w:r>
+              <w:rPr>
+                <w:sz w:val="20"/>
+                <w:szCs w:val="20"/>
+              </w:rPr>
+              <w:t xml:space="preserve">” </w:t>
+            </w:r>
+            <w:r>
+              <w:rPr>
+                <w:sz w:val="20"/>
+                <w:szCs w:val="20"/>
+              </w:rPr>
+              <w:t xml:space="preserve">– </w:t>
+            </w:r>
+            <w:r>
+              <w:rPr>
+                <w:sz w:val="20"/>
+                <w:szCs w:val="20"/>
+              </w:rPr>
+              <w:t>J</w:t>
+            </w:r>
+            <w:r>
+              <w:rPr>
+                <w:sz w:val="20"/>
+                <w:szCs w:val="20"/>
+              </w:rPr>
+              <w:t>ames</w:t>
+            </w:r>
+          </w:p>
+          <w:p/>
+        </w:tc>
+        <w:tc>
+          <w:tcPr>
+            <w:tcW w:w="4741" w:type="dxa"/>
+            <w:shd w:val="clear" w:color="auto" w:fill="9CC2E5" w:themeFill="accent5" w:themeFillTint="99"/>
+          </w:tcPr>
+          <w:p>
+            <w:pPr>
+              <w:rPr>
+                <w:b/>
+                <w:sz w:val="20"/>
+                <w:szCs w:val="20"/>
+                <w:u w:val="single"/>
+              </w:rPr>
+            </w:pPr>
+          </w:p>
         </w:tc>
       </w:tr>
     </w:tbl>

</xml_diff>

<commit_message>
Added each feature into user story
</commit_message>
<xml_diff>
--- a/docs/UserStory/User Story Table.docx
+++ b/docs/UserStory/User Story Table.docx
@@ -28,8 +28,8 @@
       </w:tblPr>
       <w:tblGrid>
         <w:gridCol w:w="3964"/>
-        <w:gridCol w:w="5245"/>
-        <w:gridCol w:w="4741"/>
+        <w:gridCol w:w="4820"/>
+        <w:gridCol w:w="5166"/>
       </w:tblGrid>
       <w:tr>
         <w:tc>
@@ -63,7 +63,7 @@
         </w:tc>
         <w:tc>
           <w:tcPr>
-            <w:tcW w:w="5245" w:type="dxa"/>
+            <w:tcW w:w="4820" w:type="dxa"/>
             <w:shd w:val="clear" w:color="auto" w:fill="9CC2E5" w:themeFill="accent5" w:themeFillTint="99"/>
           </w:tcPr>
           <w:p>
@@ -89,7 +89,7 @@
         </w:tc>
         <w:tc>
           <w:tcPr>
-            <w:tcW w:w="4741" w:type="dxa"/>
+            <w:tcW w:w="5166" w:type="dxa"/>
             <w:shd w:val="clear" w:color="auto" w:fill="9CC2E5" w:themeFill="accent5" w:themeFillTint="99"/>
           </w:tcPr>
           <w:p>
@@ -158,7 +158,7 @@
         </w:tc>
         <w:tc>
           <w:tcPr>
-            <w:tcW w:w="5245" w:type="dxa"/>
+            <w:tcW w:w="4820" w:type="dxa"/>
             <w:shd w:val="clear" w:color="auto" w:fill="9CC2E5" w:themeFill="accent5" w:themeFillTint="99"/>
           </w:tcPr>
           <w:p>
@@ -178,6 +178,15 @@
                 <w:u w:val="single"/>
               </w:rPr>
               <w:t>User Story 1</w:t>
+            </w:r>
+            <w:r>
+              <w:rPr>
+                <w:b/>
+                <w:sz w:val="20"/>
+                <w:szCs w:val="20"/>
+                <w:u w:val="single"/>
+              </w:rPr>
+              <w:t>: idea submission</w:t>
             </w:r>
           </w:p>
           <w:p>
@@ -271,7 +280,7 @@
         </w:tc>
         <w:tc>
           <w:tcPr>
-            <w:tcW w:w="4741" w:type="dxa"/>
+            <w:tcW w:w="5166" w:type="dxa"/>
             <w:shd w:val="clear" w:color="auto" w:fill="9CC2E5" w:themeFill="accent5" w:themeFillTint="99"/>
           </w:tcPr>
           <w:p>
@@ -300,6 +309,15 @@
                 <w:u w:val="single"/>
               </w:rPr>
               <w:t>7</w:t>
+            </w:r>
+            <w:r>
+              <w:rPr>
+                <w:b/>
+                <w:sz w:val="20"/>
+                <w:szCs w:val="20"/>
+                <w:u w:val="single"/>
+              </w:rPr>
+              <w:t xml:space="preserve">: feedback submission </w:t>
             </w:r>
           </w:p>
           <w:p>
@@ -416,7 +434,7 @@
         </w:tc>
         <w:tc>
           <w:tcPr>
-            <w:tcW w:w="5245" w:type="dxa"/>
+            <w:tcW w:w="4820" w:type="dxa"/>
             <w:shd w:val="clear" w:color="auto" w:fill="9CC2E5" w:themeFill="accent5" w:themeFillTint="99"/>
           </w:tcPr>
           <w:p>
@@ -445,6 +463,15 @@
                 <w:u w:val="single"/>
               </w:rPr>
               <w:t>2</w:t>
+            </w:r>
+            <w:r>
+              <w:rPr>
+                <w:b/>
+                <w:sz w:val="20"/>
+                <w:szCs w:val="20"/>
+                <w:u w:val="single"/>
+              </w:rPr>
+              <w:t>: idea creation, modification, and deletion</w:t>
             </w:r>
           </w:p>
           <w:p>
@@ -545,7 +572,7 @@
         </w:tc>
         <w:tc>
           <w:tcPr>
-            <w:tcW w:w="4741" w:type="dxa"/>
+            <w:tcW w:w="5166" w:type="dxa"/>
             <w:shd w:val="clear" w:color="auto" w:fill="9CC2E5" w:themeFill="accent5" w:themeFillTint="99"/>
           </w:tcPr>
           <w:p>
@@ -574,6 +601,24 @@
                 <w:u w:val="single"/>
               </w:rPr>
               <w:t>8</w:t>
+            </w:r>
+            <w:r>
+              <w:rPr>
+                <w:b/>
+                <w:sz w:val="20"/>
+                <w:szCs w:val="20"/>
+                <w:u w:val="single"/>
+              </w:rPr>
+              <w:t>: feedback</w:t>
+            </w:r>
+            <w:r>
+              <w:rPr>
+                <w:b/>
+                <w:sz w:val="20"/>
+                <w:szCs w:val="20"/>
+                <w:u w:val="single"/>
+              </w:rPr>
+              <w:t xml:space="preserve"> creation, modification, and deletion</w:t>
             </w:r>
           </w:p>
           <w:p>
@@ -702,7 +747,7 @@
         </w:tc>
         <w:tc>
           <w:tcPr>
-            <w:tcW w:w="5245" w:type="dxa"/>
+            <w:tcW w:w="4820" w:type="dxa"/>
             <w:shd w:val="clear" w:color="auto" w:fill="9CC2E5" w:themeFill="accent5" w:themeFillTint="99"/>
           </w:tcPr>
           <w:p>
@@ -732,6 +777,15 @@
               </w:rPr>
               <w:t>3</w:t>
             </w:r>
+            <w:r>
+              <w:rPr>
+                <w:b/>
+                <w:sz w:val="20"/>
+                <w:szCs w:val="20"/>
+                <w:u w:val="single"/>
+              </w:rPr>
+              <w:t>: view project idea history</w:t>
+            </w:r>
           </w:p>
           <w:p>
             <w:pPr>
@@ -792,7 +846,15 @@
                 <w:sz w:val="20"/>
                 <w:szCs w:val="20"/>
               </w:rPr>
-              <w:t xml:space="preserve">I’m a busy person and can’t always remember what I did for my projects after several days later. I’d love to be able to review all the projects that I created before.” </w:t>
+              <w:t xml:space="preserve">I’m a busy person and can’t always remember what I did for my projects after several days later. I’d love to be </w:t>
+            </w:r>
+            <w:r>
+              <w:rPr>
+                <w:sz w:val="20"/>
+                <w:szCs w:val="20"/>
+              </w:rPr>
+              <w:lastRenderedPageBreak/>
+              <w:t xml:space="preserve">able to review all the projects that I created before.” </w:t>
             </w:r>
             <w:r>
               <w:rPr>
@@ -843,6 +905,15 @@
                 <w:u w:val="single"/>
               </w:rPr>
               <w:t>4</w:t>
+            </w:r>
+            <w:r>
+              <w:rPr>
+                <w:b/>
+                <w:sz w:val="20"/>
+                <w:szCs w:val="20"/>
+                <w:u w:val="single"/>
+              </w:rPr>
+              <w:t>: view managers’ feedback</w:t>
             </w:r>
           </w:p>
           <w:p>
@@ -925,7 +996,7 @@
         </w:tc>
         <w:tc>
           <w:tcPr>
-            <w:tcW w:w="4741" w:type="dxa"/>
+            <w:tcW w:w="5166" w:type="dxa"/>
             <w:shd w:val="clear" w:color="auto" w:fill="9CC2E5" w:themeFill="accent5" w:themeFillTint="99"/>
           </w:tcPr>
           <w:p>
@@ -955,6 +1026,15 @@
                 <w:u w:val="single"/>
               </w:rPr>
               <w:t>9</w:t>
+            </w:r>
+            <w:r>
+              <w:rPr>
+                <w:b/>
+                <w:sz w:val="20"/>
+                <w:szCs w:val="20"/>
+                <w:u w:val="single"/>
+              </w:rPr>
+              <w:t>:  view feedback history</w:t>
             </w:r>
           </w:p>
           <w:p>
@@ -1065,7 +1145,7 @@
         </w:tc>
         <w:tc>
           <w:tcPr>
-            <w:tcW w:w="5245" w:type="dxa"/>
+            <w:tcW w:w="4820" w:type="dxa"/>
             <w:shd w:val="clear" w:color="auto" w:fill="9CC2E5" w:themeFill="accent5" w:themeFillTint="99"/>
           </w:tcPr>
           <w:p>
@@ -1095,6 +1175,15 @@
               </w:rPr>
               <w:t>5</w:t>
             </w:r>
+            <w:r>
+              <w:rPr>
+                <w:b/>
+                <w:sz w:val="20"/>
+                <w:szCs w:val="20"/>
+                <w:u w:val="single"/>
+              </w:rPr>
+              <w:t>: search project ideas</w:t>
+            </w:r>
           </w:p>
           <w:p>
             <w:pPr>
@@ -1206,6 +1295,15 @@
                 <w:u w:val="single"/>
               </w:rPr>
               <w:t>6</w:t>
+            </w:r>
+            <w:r>
+              <w:rPr>
+                <w:b/>
+                <w:sz w:val="20"/>
+                <w:szCs w:val="20"/>
+                <w:u w:val="single"/>
+              </w:rPr>
+              <w:t>: search and view project ideas</w:t>
             </w:r>
           </w:p>
           <w:p>
@@ -1288,7 +1386,7 @@
         </w:tc>
         <w:tc>
           <w:tcPr>
-            <w:tcW w:w="4741" w:type="dxa"/>
+            <w:tcW w:w="5166" w:type="dxa"/>
             <w:shd w:val="clear" w:color="auto" w:fill="9CC2E5" w:themeFill="accent5" w:themeFillTint="99"/>
           </w:tcPr>
           <w:p/>
@@ -1322,14 +1420,14 @@
         </w:tc>
         <w:tc>
           <w:tcPr>
-            <w:tcW w:w="5245" w:type="dxa"/>
+            <w:tcW w:w="4820" w:type="dxa"/>
             <w:shd w:val="clear" w:color="auto" w:fill="9CC2E5" w:themeFill="accent5" w:themeFillTint="99"/>
           </w:tcPr>
           <w:p/>
         </w:tc>
         <w:tc>
           <w:tcPr>
-            <w:tcW w:w="4741" w:type="dxa"/>
+            <w:tcW w:w="5166" w:type="dxa"/>
             <w:shd w:val="clear" w:color="auto" w:fill="9CC2E5" w:themeFill="accent5" w:themeFillTint="99"/>
           </w:tcPr>
           <w:p>
@@ -1359,19 +1457,29 @@
               </w:rPr>
               <w:t>10</w:t>
             </w:r>
-          </w:p>
-          <w:p>
-            <w:pPr>
-              <w:rPr>
-                <w:sz w:val="20"/>
-                <w:szCs w:val="20"/>
-              </w:rPr>
-            </w:pPr>
-            <w:r>
-              <w:rPr>
-                <w:sz w:val="20"/>
-                <w:szCs w:val="20"/>
-              </w:rPr>
+            <w:r>
+              <w:rPr>
+                <w:b/>
+                <w:sz w:val="20"/>
+                <w:szCs w:val="20"/>
+                <w:u w:val="single"/>
+              </w:rPr>
+              <w:t>: ICE score automatic calculation</w:t>
+            </w:r>
+          </w:p>
+          <w:p>
+            <w:pPr>
+              <w:rPr>
+                <w:sz w:val="20"/>
+                <w:szCs w:val="20"/>
+              </w:rPr>
+            </w:pPr>
+            <w:r>
+              <w:rPr>
+                <w:sz w:val="20"/>
+                <w:szCs w:val="20"/>
+              </w:rPr>
+              <w:lastRenderedPageBreak/>
               <w:t xml:space="preserve">As Francois, Head of Growth Marketing B2B, I want to have a tool to calculate ICE scores automatically, so I can use these scores for my decision-making process. </w:t>
             </w:r>
           </w:p>
@@ -1397,7 +1505,6 @@
                 <w:szCs w:val="20"/>
                 <w:u w:val="single"/>
               </w:rPr>
-              <w:lastRenderedPageBreak/>
               <w:t>Acceptance Criteria</w:t>
             </w:r>
           </w:p>
@@ -1471,6 +1578,26 @@
                 <w:u w:val="single"/>
               </w:rPr>
               <w:t>11</w:t>
+            </w:r>
+            <w:r>
+              <w:rPr>
+                <w:b/>
+                <w:sz w:val="20"/>
+                <w:szCs w:val="20"/>
+                <w:u w:val="single"/>
+              </w:rPr>
+              <w:t>: ICE score</w:t>
+            </w:r>
+            <w:bookmarkStart w:id="0" w:name="_GoBack"/>
+            <w:bookmarkEnd w:id="0"/>
+            <w:r>
+              <w:rPr>
+                <w:b/>
+                <w:sz w:val="20"/>
+                <w:szCs w:val="20"/>
+                <w:u w:val="single"/>
+              </w:rPr>
+              <w:t xml:space="preserve"> modification</w:t>
             </w:r>
           </w:p>
           <w:p>
@@ -1575,23 +1702,13 @@
                 <w:szCs w:val="20"/>
               </w:rPr>
               <w:lastRenderedPageBreak/>
-              <w:t xml:space="preserve">Sign up, sign in, and </w:t>
-            </w:r>
-            <w:bookmarkStart w:id="0" w:name="_GoBack"/>
-            <w:bookmarkEnd w:id="0"/>
-            <w:r>
-              <w:rPr>
-                <w:b/>
-                <w:sz w:val="20"/>
-                <w:szCs w:val="20"/>
-              </w:rPr>
-              <w:t>edit user’s account</w:t>
+              <w:t>Sign up, sign in, and edit user’s account</w:t>
             </w:r>
           </w:p>
         </w:tc>
         <w:tc>
           <w:tcPr>
-            <w:tcW w:w="5245" w:type="dxa"/>
+            <w:tcW w:w="4820" w:type="dxa"/>
             <w:shd w:val="clear" w:color="auto" w:fill="9CC2E5" w:themeFill="accent5" w:themeFillTint="99"/>
           </w:tcPr>
           <w:p>
@@ -1619,73 +1736,40 @@
                 <w:szCs w:val="20"/>
                 <w:u w:val="single"/>
               </w:rPr>
-              <w:t>1</w:t>
-            </w:r>
-            <w:r>
-              <w:rPr>
-                <w:b/>
-                <w:sz w:val="20"/>
-                <w:szCs w:val="20"/>
-                <w:u w:val="single"/>
-              </w:rPr>
-              <w:t>2</w:t>
-            </w:r>
-          </w:p>
-          <w:p>
-            <w:pPr>
-              <w:rPr>
-                <w:sz w:val="20"/>
-                <w:szCs w:val="20"/>
-              </w:rPr>
-            </w:pPr>
-            <w:r>
-              <w:rPr>
-                <w:sz w:val="20"/>
-                <w:szCs w:val="20"/>
-              </w:rPr>
-              <w:t>As J</w:t>
-            </w:r>
-            <w:r>
-              <w:rPr>
-                <w:sz w:val="20"/>
-                <w:szCs w:val="20"/>
-              </w:rPr>
-              <w:t>ames</w:t>
-            </w:r>
-            <w:r>
-              <w:rPr>
-                <w:sz w:val="20"/>
-                <w:szCs w:val="20"/>
-              </w:rPr>
-              <w:t xml:space="preserve">, </w:t>
-            </w:r>
-            <w:r>
-              <w:rPr>
-                <w:sz w:val="20"/>
-                <w:szCs w:val="20"/>
-              </w:rPr>
-              <w:t>Software Engineer</w:t>
-            </w:r>
-            <w:r>
-              <w:rPr>
-                <w:sz w:val="20"/>
-                <w:szCs w:val="20"/>
-              </w:rPr>
-              <w:t>, I want to be able to</w:t>
-            </w:r>
-            <w:r>
-              <w:rPr>
-                <w:sz w:val="20"/>
-                <w:szCs w:val="20"/>
-              </w:rPr>
-              <w:t xml:space="preserve"> sign up, sign in, and edit my user profile, so I can manage my account</w:t>
-            </w:r>
-            <w:r>
-              <w:rPr>
-                <w:sz w:val="20"/>
-                <w:szCs w:val="20"/>
-              </w:rPr>
-              <w:t>.</w:t>
+              <w:t>12</w:t>
+            </w:r>
+            <w:r>
+              <w:rPr>
+                <w:b/>
+                <w:sz w:val="20"/>
+                <w:szCs w:val="20"/>
+                <w:u w:val="single"/>
+              </w:rPr>
+              <w:t>:</w:t>
+            </w:r>
+            <w:r>
+              <w:rPr>
+                <w:b/>
+                <w:sz w:val="20"/>
+                <w:szCs w:val="20"/>
+                <w:u w:val="single"/>
+              </w:rPr>
+              <w:t xml:space="preserve"> user registration and profile modification</w:t>
+            </w:r>
+          </w:p>
+          <w:p>
+            <w:pPr>
+              <w:rPr>
+                <w:sz w:val="20"/>
+                <w:szCs w:val="20"/>
+              </w:rPr>
+            </w:pPr>
+            <w:r>
+              <w:rPr>
+                <w:sz w:val="20"/>
+                <w:szCs w:val="20"/>
+              </w:rPr>
+              <w:t>As James, Software Engineer, I want to be able to sign up, sign in, and edit my user profile, so I can manage my account.</w:t>
             </w:r>
           </w:p>
           <w:p>
@@ -1732,14 +1816,7 @@
                 <w:sz w:val="20"/>
                 <w:szCs w:val="20"/>
               </w:rPr>
-              <w:t>After sign up and sign in to an account, I should be edit my user profile. This is just a common feature that everyone has to allow users to manage their account.</w:t>
-            </w:r>
-            <w:r>
-              <w:rPr>
-                <w:sz w:val="20"/>
-                <w:szCs w:val="20"/>
-              </w:rPr>
-              <w:t xml:space="preserve">” </w:t>
+              <w:t xml:space="preserve">After sign up and sign in to an account, I should be edit my user profile. This is just a common feature that everyone has to allow users to manage their account.” </w:t>
             </w:r>
             <w:r>
               <w:rPr>
@@ -1753,21 +1830,14 @@
                 <w:sz w:val="20"/>
                 <w:szCs w:val="20"/>
               </w:rPr>
-              <w:t>J</w:t>
-            </w:r>
-            <w:r>
-              <w:rPr>
-                <w:sz w:val="20"/>
-                <w:szCs w:val="20"/>
-              </w:rPr>
-              <w:t>ames</w:t>
+              <w:t>James</w:t>
             </w:r>
           </w:p>
           <w:p/>
         </w:tc>
         <w:tc>
           <w:tcPr>
-            <w:tcW w:w="4741" w:type="dxa"/>
+            <w:tcW w:w="5166" w:type="dxa"/>
             <w:shd w:val="clear" w:color="auto" w:fill="9CC2E5" w:themeFill="accent5" w:themeFillTint="99"/>
           </w:tcPr>
           <w:p>

</xml_diff>

<commit_message>
updated user stories, wireframes, and purpose
</commit_message>
<xml_diff>
--- a/docs/UserStory/User Story Table.docx
+++ b/docs/UserStory/User Story Table.docx
@@ -549,7 +549,35 @@
                 <w:sz w:val="20"/>
                 <w:szCs w:val="20"/>
               </w:rPr>
-              <w:t>A good innovative idea doesn’t appear in once and need a lot of deliberate thinking. It’s important for me to be able to add, edit, and delete ideas. Just in case, I want to change something later on before I press the submit button.”</w:t>
+              <w:t xml:space="preserve">A good innovative idea doesn’t appear </w:t>
+            </w:r>
+            <w:r>
+              <w:rPr>
+                <w:sz w:val="20"/>
+                <w:szCs w:val="20"/>
+              </w:rPr>
+              <w:t>at</w:t>
+            </w:r>
+            <w:r>
+              <w:rPr>
+                <w:sz w:val="20"/>
+                <w:szCs w:val="20"/>
+              </w:rPr>
+              <w:t xml:space="preserve"> once and need</w:t>
+            </w:r>
+            <w:r>
+              <w:rPr>
+                <w:sz w:val="20"/>
+                <w:szCs w:val="20"/>
+              </w:rPr>
+              <w:t>s</w:t>
+            </w:r>
+            <w:r>
+              <w:rPr>
+                <w:sz w:val="20"/>
+                <w:szCs w:val="20"/>
+              </w:rPr>
+              <w:t xml:space="preserve"> a lot of deliberate thinking. It’s important for me to be able to add, edit, and delete ideas. Just in case, I want to change something later on before I press the submit button.”</w:t>
             </w:r>
             <w:r>
               <w:rPr>
@@ -609,16 +637,7 @@
                 <w:szCs w:val="20"/>
                 <w:u w:val="single"/>
               </w:rPr>
-              <w:t>: feedback</w:t>
-            </w:r>
-            <w:r>
-              <w:rPr>
-                <w:b/>
-                <w:sz w:val="20"/>
-                <w:szCs w:val="20"/>
-                <w:u w:val="single"/>
-              </w:rPr>
-              <w:t xml:space="preserve"> creation, modification, and deletion</w:t>
+              <w:t>: feedback creation, modification, and deletion</w:t>
             </w:r>
           </w:p>
           <w:p>
@@ -649,7 +668,35 @@
                 <w:sz w:val="20"/>
                 <w:szCs w:val="20"/>
               </w:rPr>
-              <w:t xml:space="preserve">, Engineer Lead, I’d like to send my feedback to my team for each of their idea, so they can improve their initial ideas to meet organization expectation. </w:t>
+              <w:t>, Engineer Lead, I’d like to send my feedback to my team for each of their idea</w:t>
+            </w:r>
+            <w:r>
+              <w:rPr>
+                <w:sz w:val="20"/>
+                <w:szCs w:val="20"/>
+              </w:rPr>
+              <w:t>s</w:t>
+            </w:r>
+            <w:r>
+              <w:rPr>
+                <w:sz w:val="20"/>
+                <w:szCs w:val="20"/>
+              </w:rPr>
+              <w:t>, so they can improve their initial ideas to meet organization expectation</w:t>
+            </w:r>
+            <w:r>
+              <w:rPr>
+                <w:sz w:val="20"/>
+                <w:szCs w:val="20"/>
+              </w:rPr>
+              <w:t>s</w:t>
+            </w:r>
+            <w:r>
+              <w:rPr>
+                <w:sz w:val="20"/>
+                <w:szCs w:val="20"/>
+              </w:rPr>
+              <w:t xml:space="preserve">. </w:t>
             </w:r>
           </w:p>
           <w:p>
@@ -696,7 +743,7 @@
                 <w:sz w:val="20"/>
                 <w:szCs w:val="20"/>
               </w:rPr>
-              <w:t xml:space="preserve">After I received new ideas from my team, I want to give feedback to them as soon as possible, they can improve their ideas that fit into our current strategy.” - </w:t>
+              <w:t xml:space="preserve">After I receive new ideas from my team, I want to give feedback to them as soon as possible, they can improve their ideas that fit into our current strategy.” - </w:t>
             </w:r>
             <w:proofErr w:type="spellStart"/>
             <w:r>
@@ -846,15 +893,30 @@
                 <w:sz w:val="20"/>
                 <w:szCs w:val="20"/>
               </w:rPr>
-              <w:t xml:space="preserve">I’m a busy person and can’t always remember what I did for my projects after several days later. I’d love to be </w:t>
-            </w:r>
-            <w:r>
-              <w:rPr>
-                <w:sz w:val="20"/>
-                <w:szCs w:val="20"/>
-              </w:rPr>
-              <w:lastRenderedPageBreak/>
-              <w:t xml:space="preserve">able to review all the projects that I created before.” </w:t>
+              <w:t>I’m a busy person and can’t always remember what I did for my projects later</w:t>
+            </w:r>
+            <w:r>
+              <w:rPr>
+                <w:sz w:val="20"/>
+                <w:szCs w:val="20"/>
+              </w:rPr>
+              <w:t xml:space="preserve"> </w:t>
+            </w:r>
+            <w:proofErr w:type="spellStart"/>
+            <w:r>
+              <w:rPr>
+                <w:sz w:val="20"/>
+                <w:szCs w:val="20"/>
+              </w:rPr>
+              <w:t>o</w:t>
+            </w:r>
+            <w:proofErr w:type="spellEnd"/>
+            <w:r>
+              <w:rPr>
+                <w:sz w:val="20"/>
+                <w:szCs w:val="20"/>
+              </w:rPr>
+              <w:t xml:space="preserve">. I’d love to be able to review all the projects that I created before.” </w:t>
             </w:r>
             <w:r>
               <w:rPr>
@@ -1049,7 +1111,21 @@
                 <w:sz w:val="20"/>
                 <w:szCs w:val="20"/>
               </w:rPr>
-              <w:t>As Nick, Senior QA Engineer, I’d like to view my feedback history, so I can track those ideas with my feedback.</w:t>
+              <w:t>As Nick, QA Engineer</w:t>
+            </w:r>
+            <w:r>
+              <w:rPr>
+                <w:sz w:val="20"/>
+                <w:szCs w:val="20"/>
+              </w:rPr>
+              <w:t xml:space="preserve"> Lead</w:t>
+            </w:r>
+            <w:r>
+              <w:rPr>
+                <w:sz w:val="20"/>
+                <w:szCs w:val="20"/>
+              </w:rPr>
+              <w:t>, I’d like to view my feedback history, so I can track those ideas with my feedback.</w:t>
             </w:r>
           </w:p>
           <w:p>
@@ -1096,7 +1172,21 @@
                 <w:sz w:val="20"/>
                 <w:szCs w:val="20"/>
               </w:rPr>
-              <w:t xml:space="preserve">I want to review and track the ideas with my feedback and check whether people need helps for my feedback or not.” </w:t>
+              <w:t xml:space="preserve">I want to review and track the ideas with my feedback and check whether people need </w:t>
+            </w:r>
+            <w:r>
+              <w:rPr>
+                <w:sz w:val="20"/>
+                <w:szCs w:val="20"/>
+              </w:rPr>
+              <w:t>further support with</w:t>
+            </w:r>
+            <w:r>
+              <w:rPr>
+                <w:sz w:val="20"/>
+                <w:szCs w:val="20"/>
+              </w:rPr>
+              <w:t xml:space="preserve"> my feedback.” </w:t>
             </w:r>
             <w:r>
               <w:rPr>
@@ -1479,32 +1569,32 @@
                 <w:sz w:val="20"/>
                 <w:szCs w:val="20"/>
               </w:rPr>
+              <w:t xml:space="preserve">As Francois, Head of Growth Marketing B2B, I want to have a tool to calculate ICE scores automatically, so I can use these scores for my decision-making process. </w:t>
+            </w:r>
+          </w:p>
+          <w:p>
+            <w:pPr>
+              <w:rPr>
+                <w:sz w:val="20"/>
+                <w:szCs w:val="20"/>
+              </w:rPr>
+            </w:pPr>
+          </w:p>
+          <w:p>
+            <w:pPr>
+              <w:rPr>
+                <w:sz w:val="20"/>
+                <w:szCs w:val="20"/>
+                <w:u w:val="single"/>
+              </w:rPr>
+            </w:pPr>
+            <w:r>
+              <w:rPr>
+                <w:sz w:val="20"/>
+                <w:szCs w:val="20"/>
+                <w:u w:val="single"/>
+              </w:rPr>
               <w:lastRenderedPageBreak/>
-              <w:t xml:space="preserve">As Francois, Head of Growth Marketing B2B, I want to have a tool to calculate ICE scores automatically, so I can use these scores for my decision-making process. </w:t>
-            </w:r>
-          </w:p>
-          <w:p>
-            <w:pPr>
-              <w:rPr>
-                <w:sz w:val="20"/>
-                <w:szCs w:val="20"/>
-              </w:rPr>
-            </w:pPr>
-          </w:p>
-          <w:p>
-            <w:pPr>
-              <w:rPr>
-                <w:sz w:val="20"/>
-                <w:szCs w:val="20"/>
-                <w:u w:val="single"/>
-              </w:rPr>
-            </w:pPr>
-            <w:r>
-              <w:rPr>
-                <w:sz w:val="20"/>
-                <w:szCs w:val="20"/>
-                <w:u w:val="single"/>
-              </w:rPr>
               <w:t>Acceptance Criteria</w:t>
             </w:r>
           </w:p>
@@ -1527,7 +1617,21 @@
                 <w:sz w:val="20"/>
                 <w:szCs w:val="20"/>
               </w:rPr>
-              <w:t xml:space="preserve">At the moment, we manually calculate ICE scores to help my process of decision-making on prioritization. It’ll be good to make the calculation automatically.” </w:t>
+              <w:t xml:space="preserve">At the moment, we manually calculate ICE scores to help my process of decision-making on prioritization. It’ll be good to </w:t>
+            </w:r>
+            <w:r>
+              <w:rPr>
+                <w:sz w:val="20"/>
+                <w:szCs w:val="20"/>
+              </w:rPr>
+              <w:t>automate</w:t>
+            </w:r>
+            <w:r>
+              <w:rPr>
+                <w:sz w:val="20"/>
+                <w:szCs w:val="20"/>
+              </w:rPr>
+              <w:t xml:space="preserve"> the calculation.” </w:t>
             </w:r>
             <w:r>
               <w:rPr>
@@ -1586,18 +1690,7 @@
                 <w:szCs w:val="20"/>
                 <w:u w:val="single"/>
               </w:rPr>
-              <w:t>: ICE score</w:t>
-            </w:r>
-            <w:bookmarkStart w:id="0" w:name="_GoBack"/>
-            <w:bookmarkEnd w:id="0"/>
-            <w:r>
-              <w:rPr>
-                <w:b/>
-                <w:sz w:val="20"/>
-                <w:szCs w:val="20"/>
-                <w:u w:val="single"/>
-              </w:rPr>
-              <w:t xml:space="preserve"> modification</w:t>
+              <w:t>: ICE score modification</w:t>
             </w:r>
           </w:p>
           <w:p>
@@ -1659,7 +1752,35 @@
                 <w:sz w:val="20"/>
                 <w:szCs w:val="20"/>
               </w:rPr>
-              <w:t xml:space="preserve">As manager, we not only considered ICE scores when we prioritised out projects but also other impacts, such as, senior managers’ strategies, financial budget, and so on. Thus, I’d like to put all criteria into my consideration for my decision-making and be able to change ICE scores and update categories of impact, confidence, and effort. ” </w:t>
+              <w:t>As manager</w:t>
+            </w:r>
+            <w:r>
+              <w:rPr>
+                <w:sz w:val="20"/>
+                <w:szCs w:val="20"/>
+              </w:rPr>
+              <w:t>s</w:t>
+            </w:r>
+            <w:r>
+              <w:rPr>
+                <w:sz w:val="20"/>
+                <w:szCs w:val="20"/>
+              </w:rPr>
+              <w:t>, we not only considered ICE scores when we prioritised ou</w:t>
+            </w:r>
+            <w:r>
+              <w:rPr>
+                <w:sz w:val="20"/>
+                <w:szCs w:val="20"/>
+              </w:rPr>
+              <w:t xml:space="preserve">r </w:t>
+            </w:r>
+            <w:r>
+              <w:rPr>
+                <w:sz w:val="20"/>
+                <w:szCs w:val="20"/>
+              </w:rPr>
+              <w:t xml:space="preserve">projects but also other impacts, such as, senior managers’ strategies, financial budget, and so on. Thus, I’d like to put all criteria into consideration for my decision-making and be able to change ICE scores and update categories of impact, confidence, and effort. ” </w:t>
             </w:r>
             <w:r>
               <w:rPr>
@@ -1816,7 +1937,51 @@
                 <w:sz w:val="20"/>
                 <w:szCs w:val="20"/>
               </w:rPr>
-              <w:t xml:space="preserve">After sign up and sign in to an account, I should be edit my user profile. This is just a common feature that everyone has to allow users to manage their account.” </w:t>
+              <w:t>After sign</w:t>
+            </w:r>
+            <w:r>
+              <w:rPr>
+                <w:sz w:val="20"/>
+                <w:szCs w:val="20"/>
+              </w:rPr>
+              <w:t>ing</w:t>
+            </w:r>
+            <w:r>
+              <w:rPr>
+                <w:sz w:val="20"/>
+                <w:szCs w:val="20"/>
+              </w:rPr>
+              <w:t xml:space="preserve"> up and sign</w:t>
+            </w:r>
+            <w:r>
+              <w:rPr>
+                <w:sz w:val="20"/>
+                <w:szCs w:val="20"/>
+              </w:rPr>
+              <w:t>ing</w:t>
+            </w:r>
+            <w:r>
+              <w:rPr>
+                <w:sz w:val="20"/>
+                <w:szCs w:val="20"/>
+              </w:rPr>
+              <w:t xml:space="preserve"> in to an account, I should be</w:t>
+            </w:r>
+            <w:r>
+              <w:rPr>
+                <w:sz w:val="20"/>
+                <w:szCs w:val="20"/>
+              </w:rPr>
+              <w:t xml:space="preserve"> able to</w:t>
+            </w:r>
+            <w:bookmarkStart w:id="0" w:name="_GoBack"/>
+            <w:bookmarkEnd w:id="0"/>
+            <w:r>
+              <w:rPr>
+                <w:sz w:val="20"/>
+                <w:szCs w:val="20"/>
+              </w:rPr>
+              <w:t xml:space="preserve"> edit my user profile. This is just a common feature that everyone has to allow users to manage their account.” </w:t>
             </w:r>
             <w:r>
               <w:rPr>

</xml_diff>